<commit_message>
Small updates to Low Flow blog post MSWord and PDF
</commit_message>
<xml_diff>
--- a/ColoradoRiverExtremeLowFlowScenariosAll/HowExtremeLowColoradoRiverFlow.docx
+++ b/ColoradoRiverExtremeLowFlowScenariosAll/HowExtremeLowColoradoRiverFlow.docx
@@ -581,7 +581,19 @@
         <w:rPr>
           <w:rFonts w:asciiTheme="majorBidi" w:hAnsiTheme="majorBidi" w:cstheme="majorBidi"/>
         </w:rPr>
-        <w:t xml:space="preserve">We also share insights from </w:t>
+        <w:t xml:space="preserve">We also share </w:t>
+      </w:r>
+      <w:r>
+        <w:rPr>
+          <w:rFonts w:asciiTheme="majorBidi" w:hAnsiTheme="majorBidi" w:cstheme="majorBidi"/>
+        </w:rPr>
+        <w:t xml:space="preserve">6 </w:t>
+      </w:r>
+      <w:r>
+        <w:rPr>
+          <w:rFonts w:asciiTheme="majorBidi" w:hAnsiTheme="majorBidi" w:cstheme="majorBidi"/>
+        </w:rPr>
+        <w:t xml:space="preserve">insights from </w:t>
       </w:r>
       <w:r>
         <w:rPr>
@@ -918,7 +930,7 @@
                                     <pic:cNvPicPr/>
                                   </pic:nvPicPr>
                                   <pic:blipFill>
-                                    <a:blip r:embed="rId12"/>
+                                    <a:blip r:embed="rId13"/>
                                     <a:stretch>
                                       <a:fillRect/>
                                     </a:stretch>
@@ -1095,7 +1107,7 @@
         </w:rPr>
         <w:t xml:space="preserve"> (</w:t>
       </w:r>
-      <w:hyperlink r:id="rId13" w:history="1">
+      <w:hyperlink r:id="rId14" w:history="1">
         <w:r>
           <w:rPr>
             <w:rStyle w:val="Hyperlink"/>
@@ -1110,7 +1122,7 @@
         </w:rPr>
         <w:t xml:space="preserve">; </w:t>
       </w:r>
-      <w:hyperlink r:id="rId14" w:history="1">
+      <w:hyperlink r:id="rId15" w:history="1">
         <w:r>
           <w:rPr>
             <w:rStyle w:val="Hyperlink"/>
@@ -1125,7 +1137,7 @@
         </w:rPr>
         <w:t xml:space="preserve">; </w:t>
       </w:r>
-      <w:hyperlink r:id="rId15" w:history="1">
+      <w:hyperlink r:id="rId16" w:history="1">
         <w:r>
           <w:rPr>
             <w:rStyle w:val="Hyperlink"/>
@@ -1140,7 +1152,7 @@
         </w:rPr>
         <w:t xml:space="preserve">; </w:t>
       </w:r>
-      <w:hyperlink r:id="rId16" w:history="1">
+      <w:hyperlink r:id="rId17" w:history="1">
         <w:r>
           <w:rPr>
             <w:rStyle w:val="Hyperlink"/>
@@ -1152,7 +1164,7 @@
       <w:r>
         <w:t xml:space="preserve">; </w:t>
       </w:r>
-      <w:hyperlink r:id="rId17" w:history="1">
+      <w:hyperlink r:id="rId18" w:history="1">
         <w:r>
           <w:rPr>
             <w:rStyle w:val="Hyperlink"/>
@@ -1586,7 +1598,7 @@
         <mc:AlternateContent>
           <mc:Choice Requires="wps">
             <w:drawing>
-              <wp:anchor distT="45720" distB="45720" distL="114300" distR="114300" simplePos="0" relativeHeight="251684864" behindDoc="0" locked="0" layoutInCell="1" allowOverlap="1" wp14:anchorId="7E05955D" wp14:editId="3F1BEB10">
+              <wp:anchor distT="45720" distB="45720" distL="114300" distR="114300" simplePos="0" relativeHeight="251684864" behindDoc="0" locked="0" layoutInCell="1" allowOverlap="1" wp14:anchorId="7E05955D" wp14:editId="7DECD5C9">
                 <wp:simplePos x="0" y="0"/>
                 <wp:positionH relativeFrom="column">
                   <wp:posOffset>2520950</wp:posOffset>
@@ -1594,7 +1606,7 @@
                 <wp:positionV relativeFrom="paragraph">
                   <wp:posOffset>82550</wp:posOffset>
                 </wp:positionV>
-                <wp:extent cx="3091180" cy="2679700"/>
+                <wp:extent cx="3091180" cy="2870200"/>
                 <wp:effectExtent l="0" t="0" r="13970" b="25400"/>
                 <wp:wrapSquare wrapText="bothSides"/>
                 <wp:docPr id="1143920843" name="Text Box 2"/>
@@ -1610,7 +1622,7 @@
                       <wps:spPr bwMode="auto">
                         <a:xfrm>
                           <a:off x="0" y="0"/>
-                          <a:ext cx="3091180" cy="2679700"/>
+                          <a:ext cx="3091180" cy="2870200"/>
                         </a:xfrm>
                         <a:prstGeom prst="rect">
                           <a:avLst/>
@@ -1650,7 +1662,7 @@
                                           <pic:cNvPicPr/>
                                         </pic:nvPicPr>
                                         <pic:blipFill>
-                                          <a:blip r:embed="rId18"/>
+                                          <a:blip r:embed="rId19"/>
                                           <a:stretch>
                                             <a:fillRect/>
                                           </a:stretch>
@@ -1714,7 +1726,18 @@
                                 <w:sz w:val="22"/>
                                 <w:szCs w:val="22"/>
                               </w:rPr>
-                              <w:t>Decrease</w:t>
+                              <w:t>Occurrences of d</w:t>
+                            </w:r>
+                            <w:r>
+                              <w:rPr>
+                                <w:rFonts w:asciiTheme="majorBidi" w:hAnsiTheme="majorBidi" w:cstheme="majorBidi"/>
+                                <w:b/>
+                                <w:bCs/>
+                                <w:color w:val="0000FF"/>
+                                <w:sz w:val="22"/>
+                                <w:szCs w:val="22"/>
+                              </w:rPr>
+                              <w:t>ecrease</w:t>
                             </w:r>
                             <w:r>
                               <w:rPr>
@@ -1813,7 +1836,7 @@
           </mc:Choice>
           <mc:Fallback>
             <w:pict>
-              <v:shape w14:anchorId="7E05955D" id="_x0000_s1027" type="#_x0000_t202" style="position:absolute;left:0;text-align:left;margin-left:198.5pt;margin-top:6.5pt;width:243.4pt;height:211pt;z-index:251684864;visibility:visible;mso-wrap-style:square;mso-width-percent:0;mso-height-percent:0;mso-wrap-distance-left:9pt;mso-wrap-distance-top:3.6pt;mso-wrap-distance-right:9pt;mso-wrap-distance-bottom:3.6pt;mso-position-horizontal:absolute;mso-position-horizontal-relative:text;mso-position-vertical:absolute;mso-position-vertical-relative:text;mso-width-percent:0;mso-height-percent:0;mso-width-relative:margin;mso-height-relative:margin;v-text-anchor:top" o:gfxdata="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">
+              <v:shape w14:anchorId="7E05955D" id="_x0000_s1027" type="#_x0000_t202" style="position:absolute;left:0;text-align:left;margin-left:198.5pt;margin-top:6.5pt;width:243.4pt;height:226pt;z-index:251684864;visibility:visible;mso-wrap-style:square;mso-width-percent:0;mso-height-percent:0;mso-wrap-distance-left:9pt;mso-wrap-distance-top:3.6pt;mso-wrap-distance-right:9pt;mso-wrap-distance-bottom:3.6pt;mso-position-horizontal:absolute;mso-position-horizontal-relative:text;mso-position-vertical:absolute;mso-position-vertical-relative:text;mso-width-percent:0;mso-height-percent:0;mso-width-relative:margin;mso-height-relative:margin;v-text-anchor:top" o:gfxdata="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">
                 <v:textbox>
                   <w:txbxContent>
                     <w:p>
@@ -1837,7 +1860,7 @@
                                     <pic:cNvPicPr/>
                                   </pic:nvPicPr>
                                   <pic:blipFill>
-                                    <a:blip r:embed="rId18"/>
+                                    <a:blip r:embed="rId20"/>
                                     <a:stretch>
                                       <a:fillRect/>
                                     </a:stretch>
@@ -1901,7 +1924,18 @@
                           <w:sz w:val="22"/>
                           <w:szCs w:val="22"/>
                         </w:rPr>
-                        <w:t>Decrease</w:t>
+                        <w:t>Occurrences of d</w:t>
+                      </w:r>
+                      <w:r>
+                        <w:rPr>
+                          <w:rFonts w:asciiTheme="majorBidi" w:hAnsiTheme="majorBidi" w:cstheme="majorBidi"/>
+                          <w:b/>
+                          <w:bCs/>
+                          <w:color w:val="0000FF"/>
+                          <w:sz w:val="22"/>
+                          <w:szCs w:val="22"/>
+                        </w:rPr>
+                        <w:t>ecrease</w:t>
                       </w:r>
                       <w:r>
                         <w:rPr>
@@ -2035,7 +2069,7 @@
         </w:rPr>
         <w:t>(</w:t>
       </w:r>
-      <w:hyperlink r:id="rId19" w:history="1">
+      <w:hyperlink r:id="rId21" w:history="1">
         <w:r>
           <w:rPr>
             <w:rStyle w:val="Hyperlink"/>
@@ -2126,7 +2160,7 @@
         <w:rPr>
           <w:rFonts w:asciiTheme="majorBidi" w:hAnsiTheme="majorBidi" w:cstheme="majorBidi"/>
         </w:rPr>
-        <w:t>6</w:t>
+        <w:t>1</w:t>
       </w:r>
       <w:r>
         <w:rPr>
@@ -2192,21 +2226,7 @@
         <w:rPr>
           <w:rFonts w:asciiTheme="majorBidi" w:hAnsiTheme="majorBidi" w:cstheme="majorBidi"/>
         </w:rPr>
-        <w:t xml:space="preserve"> (</w:t>
-      </w:r>
-      <w:proofErr w:type="spellStart"/>
-      <w:r>
-        <w:rPr>
-          <w:rFonts w:asciiTheme="majorBidi" w:hAnsiTheme="majorBidi" w:cstheme="majorBidi"/>
-        </w:rPr>
-        <w:t>maf</w:t>
-      </w:r>
-      <w:proofErr w:type="spellEnd"/>
-      <w:r>
-        <w:rPr>
-          <w:rFonts w:asciiTheme="majorBidi" w:hAnsiTheme="majorBidi" w:cstheme="majorBidi"/>
-        </w:rPr>
-        <w:t>)</w:t>
+        <w:t xml:space="preserve"> (maf)</w:t>
       </w:r>
       <w:r>
         <w:rPr>
@@ -2254,21 +2274,7 @@
         <w:rPr>
           <w:rFonts w:asciiTheme="majorBidi" w:hAnsiTheme="majorBidi" w:cstheme="majorBidi"/>
         </w:rPr>
-        <w:t xml:space="preserve">flow values in the range of 3 to 5 </w:t>
-      </w:r>
-      <w:proofErr w:type="spellStart"/>
-      <w:r>
-        <w:rPr>
-          <w:rFonts w:asciiTheme="majorBidi" w:hAnsiTheme="majorBidi" w:cstheme="majorBidi"/>
-        </w:rPr>
-        <w:t>maf</w:t>
-      </w:r>
-      <w:proofErr w:type="spellEnd"/>
-      <w:r>
-        <w:rPr>
-          <w:rFonts w:asciiTheme="majorBidi" w:hAnsiTheme="majorBidi" w:cstheme="majorBidi"/>
-        </w:rPr>
-        <w:t xml:space="preserve"> per year. </w:t>
+        <w:t xml:space="preserve">flow values in the range of 3 to 5 maf per year. </w:t>
       </w:r>
       <w:r>
         <w:rPr>
@@ -2318,21 +2324,19 @@
         <w:rPr>
           <w:rFonts w:asciiTheme="majorBidi" w:hAnsiTheme="majorBidi" w:cstheme="majorBidi"/>
         </w:rPr>
-        <w:t xml:space="preserve"> by 2 or more </w:t>
-      </w:r>
-      <w:proofErr w:type="spellStart"/>
-      <w:r>
-        <w:rPr>
-          <w:rFonts w:asciiTheme="majorBidi" w:hAnsiTheme="majorBidi" w:cstheme="majorBidi"/>
-        </w:rPr>
-        <w:t>maf</w:t>
-      </w:r>
-      <w:proofErr w:type="spellEnd"/>
-      <w:r>
-        <w:rPr>
-          <w:rFonts w:asciiTheme="majorBidi" w:hAnsiTheme="majorBidi" w:cstheme="majorBidi"/>
-        </w:rPr>
-        <w:t xml:space="preserve"> per year </w:t>
+        <w:t xml:space="preserve"> by 2 or more maf </w:t>
+      </w:r>
+      <w:r>
+        <w:rPr>
+          <w:rFonts w:asciiTheme="majorBidi" w:hAnsiTheme="majorBidi" w:cstheme="majorBidi"/>
+        </w:rPr>
+        <w:t>from one year to the next year</w:t>
+      </w:r>
+      <w:r>
+        <w:rPr>
+          <w:rFonts w:asciiTheme="majorBidi" w:hAnsiTheme="majorBidi" w:cstheme="majorBidi"/>
+        </w:rPr>
+        <w:t xml:space="preserve"> </w:t>
       </w:r>
       <w:r>
         <w:rPr>
@@ -2422,23 +2426,9 @@
         <w:rPr>
           <w:rFonts w:asciiTheme="majorBidi" w:hAnsiTheme="majorBidi" w:cstheme="majorBidi"/>
         </w:rPr>
-        <w:t xml:space="preserve">e information on </w:t>
-      </w:r>
-      <w:proofErr w:type="spellStart"/>
-      <w:r>
-        <w:rPr>
-          <w:rFonts w:asciiTheme="majorBidi" w:hAnsiTheme="majorBidi" w:cstheme="majorBidi"/>
-        </w:rPr>
-        <w:t>Github</w:t>
-      </w:r>
-      <w:proofErr w:type="spellEnd"/>
-      <w:r>
-        <w:rPr>
-          <w:rFonts w:asciiTheme="majorBidi" w:hAnsiTheme="majorBidi" w:cstheme="majorBidi"/>
-        </w:rPr>
-        <w:t xml:space="preserve"> </w:t>
-      </w:r>
-      <w:hyperlink r:id="rId20" w:history="1">
+        <w:t xml:space="preserve">e information on Github </w:t>
+      </w:r>
+      <w:hyperlink r:id="rId22" w:history="1">
         <w:r>
           <w:rPr>
             <w:rStyle w:val="Hyperlink"/>
@@ -2509,7 +2499,7 @@
         </w:rPr>
         <w:t>(</w:t>
       </w:r>
-      <w:hyperlink r:id="rId21" w:history="1">
+      <w:hyperlink r:id="rId23" w:history="1">
         <w:r>
           <w:rPr>
             <w:rStyle w:val="Hyperlink"/>
@@ -2664,7 +2654,7 @@
         </w:rPr>
         <w:t>(</w:t>
       </w:r>
-      <w:hyperlink r:id="rId22" w:history="1">
+      <w:hyperlink r:id="rId24" w:history="1">
         <w:r>
           <w:rPr>
             <w:rStyle w:val="Hyperlink"/>
@@ -2694,7 +2684,7 @@
         </w:rPr>
         <w:t>(</w:t>
       </w:r>
-      <w:hyperlink r:id="rId23" w:history="1">
+      <w:hyperlink r:id="rId25" w:history="1">
         <w:r>
           <w:rPr>
             <w:rStyle w:val="Hyperlink"/>
@@ -2715,7 +2705,7 @@
         </w:rPr>
         <w:t xml:space="preserve"> </w:t>
       </w:r>
-      <w:hyperlink r:id="rId24" w:history="1">
+      <w:hyperlink r:id="rId26" w:history="1">
         <w:r>
           <w:rPr>
             <w:rStyle w:val="Hyperlink"/>
@@ -2796,7 +2786,7 @@
         </w:rPr>
         <w:t xml:space="preserve">is </w:t>
       </w:r>
-      <w:hyperlink r:id="rId25" w:history="1">
+      <w:hyperlink r:id="rId27" w:history="1">
         <w:r>
           <w:rPr>
             <w:rStyle w:val="Hyperlink"/>
@@ -2896,7 +2886,7 @@
         </w:rPr>
         <w:t>(</w:t>
       </w:r>
-      <w:hyperlink r:id="rId26" w:history="1">
+      <w:hyperlink r:id="rId28" w:history="1">
         <w:r>
           <w:rPr>
             <w:rStyle w:val="Hyperlink"/>
@@ -3069,7 +3059,7 @@
                                           </pic:cNvPicPr>
                                         </pic:nvPicPr>
                                         <pic:blipFill rotWithShape="1">
-                                          <a:blip r:embed="rId27">
+                                          <a:blip r:embed="rId29">
                                             <a:extLst>
                                               <a:ext uri="{28A0092B-C50C-407E-A947-70E740481C1C}">
                                                 <a14:useLocalDpi xmlns:a14="http://schemas.microsoft.com/office/drawing/2010/main" val="0"/>
@@ -3195,7 +3185,7 @@
                                     </pic:cNvPicPr>
                                   </pic:nvPicPr>
                                   <pic:blipFill rotWithShape="1">
-                                    <a:blip r:embed="rId27">
+                                    <a:blip r:embed="rId30">
                                       <a:extLst>
                                         <a:ext uri="{28A0092B-C50C-407E-A947-70E740481C1C}">
                                           <a14:useLocalDpi xmlns:a14="http://schemas.microsoft.com/office/drawing/2010/main" val="0"/>
@@ -3391,7 +3381,7 @@
         </w:rPr>
         <w:t xml:space="preserve"> </w:t>
       </w:r>
-      <w:hyperlink r:id="rId28" w:history="1">
+      <w:hyperlink r:id="rId31" w:history="1">
         <w:r>
           <w:rPr>
             <w:rStyle w:val="Hyperlink"/>
@@ -3502,7 +3492,7 @@
                                           <pic:cNvPicPr/>
                                         </pic:nvPicPr>
                                         <pic:blipFill>
-                                          <a:blip r:embed="rId29"/>
+                                          <a:blip r:embed="rId32"/>
                                           <a:stretch>
                                             <a:fillRect/>
                                           </a:stretch>
@@ -3611,7 +3601,7 @@
                                     <pic:cNvPicPr/>
                                   </pic:nvPicPr>
                                   <pic:blipFill>
-                                    <a:blip r:embed="rId29"/>
+                                    <a:blip r:embed="rId33"/>
                                     <a:stretch>
                                       <a:fillRect/>
                                     </a:stretch>
@@ -3696,7 +3686,7 @@
         </w:rPr>
         <w:t>(</w:t>
       </w:r>
-      <w:hyperlink r:id="rId30" w:history="1">
+      <w:hyperlink r:id="rId34" w:history="1">
         <w:r>
           <w:rPr>
             <w:rStyle w:val="Hyperlink"/>
@@ -3777,7 +3767,7 @@
         </w:rPr>
         <w:t xml:space="preserve">Find the preprint on Utah State University’s Digital Commons </w:t>
       </w:r>
-      <w:hyperlink r:id="rId31" w:history="1">
+      <w:hyperlink r:id="rId35" w:history="1">
         <w:r>
           <w:rPr>
             <w:rStyle w:val="Hyperlink"/>
@@ -3906,23 +3896,9 @@
         <w:rPr>
           <w:rFonts w:asciiTheme="majorBidi" w:hAnsiTheme="majorBidi" w:cstheme="majorBidi"/>
         </w:rPr>
-        <w:t xml:space="preserve">Find more results on </w:t>
-      </w:r>
-      <w:proofErr w:type="spellStart"/>
-      <w:r>
-        <w:rPr>
-          <w:rFonts w:asciiTheme="majorBidi" w:hAnsiTheme="majorBidi" w:cstheme="majorBidi"/>
-        </w:rPr>
-        <w:t>Github</w:t>
-      </w:r>
-      <w:proofErr w:type="spellEnd"/>
-      <w:r>
-        <w:rPr>
-          <w:rFonts w:asciiTheme="majorBidi" w:hAnsiTheme="majorBidi" w:cstheme="majorBidi"/>
-        </w:rPr>
-        <w:t xml:space="preserve"> </w:t>
-      </w:r>
-      <w:hyperlink r:id="rId32" w:history="1">
+        <w:t xml:space="preserve">Find more results on Github </w:t>
+      </w:r>
+      <w:hyperlink r:id="rId36" w:history="1">
         <w:r>
           <w:rPr>
             <w:rStyle w:val="Hyperlink"/>
@@ -3993,767 +3969,6 @@
           <w:rFonts w:asciiTheme="majorBidi" w:hAnsiTheme="majorBidi" w:cstheme="majorBidi"/>
         </w:rPr>
         <w:t xml:space="preserve">version </w:t>
-      </w:r>
-      <w:hyperlink r:id="rId33" w:history="1">
-        <w:r>
-          <w:rPr>
-            <w:rStyle w:val="Hyperlink"/>
-            <w:rFonts w:asciiTheme="majorBidi" w:hAnsiTheme="majorBidi" w:cstheme="majorBidi"/>
-          </w:rPr>
-          <w:t>here</w:t>
-        </w:r>
-      </w:hyperlink>
-      <w:r>
-        <w:rPr>
-          <w:rFonts w:asciiTheme="majorBidi" w:hAnsiTheme="majorBidi" w:cstheme="majorBidi"/>
-        </w:rPr>
-        <w:t xml:space="preserve"> and free version on USU Digital Commons</w:t>
-      </w:r>
-      <w:r>
-        <w:t xml:space="preserve"> </w:t>
-      </w:r>
-      <w:hyperlink r:id="rId34" w:history="1">
-        <w:r>
-          <w:rPr>
-            <w:rStyle w:val="Hyperlink"/>
-            <w:rFonts w:asciiTheme="majorBidi" w:hAnsiTheme="majorBidi" w:cstheme="majorBidi"/>
-          </w:rPr>
-          <w:t>here</w:t>
-        </w:r>
-      </w:hyperlink>
-      <w:r>
-        <w:rPr>
-          <w:rFonts w:asciiTheme="majorBidi" w:hAnsiTheme="majorBidi" w:cstheme="majorBidi"/>
-        </w:rPr>
-        <w:t>.</w:t>
-      </w:r>
-    </w:p>
-    <w:p>
-      <w:pPr>
-        <w:spacing w:line="240" w:lineRule="auto"/>
-        <w:rPr>
-          <w:rFonts w:asciiTheme="majorBidi" w:hAnsiTheme="majorBidi" w:cstheme="majorBidi"/>
-          <w:b/>
-          <w:bCs/>
-        </w:rPr>
-      </w:pPr>
-    </w:p>
-    <w:p>
-      <w:pPr>
-        <w:spacing w:line="240" w:lineRule="auto"/>
-        <w:rPr>
-          <w:rFonts w:asciiTheme="majorBidi" w:hAnsiTheme="majorBidi" w:cstheme="majorBidi"/>
-          <w:b/>
-          <w:bCs/>
-        </w:rPr>
-      </w:pPr>
-      <w:r>
-        <w:rPr>
-          <w:rFonts w:asciiTheme="majorBidi" w:hAnsiTheme="majorBidi" w:cstheme="majorBidi"/>
-          <w:b/>
-          <w:bCs/>
-        </w:rPr>
-        <w:t xml:space="preserve">Insights from </w:t>
-      </w:r>
-      <w:r>
-        <w:rPr>
-          <w:rFonts w:asciiTheme="majorBidi" w:hAnsiTheme="majorBidi" w:cstheme="majorBidi"/>
-          <w:b/>
-          <w:bCs/>
-        </w:rPr>
-        <w:t>stabilizing reservoir storage under extre</w:t>
-      </w:r>
-      <w:r>
-        <w:rPr>
-          <w:rFonts w:asciiTheme="majorBidi" w:hAnsiTheme="majorBidi" w:cstheme="majorBidi"/>
-          <w:b/>
-          <w:bCs/>
-        </w:rPr>
-        <w:t>me low flows</w:t>
-      </w:r>
-    </w:p>
-    <w:p>
-      <w:pPr>
-        <w:spacing w:line="240" w:lineRule="auto"/>
-        <w:rPr>
-          <w:rFonts w:asciiTheme="majorBidi" w:hAnsiTheme="majorBidi" w:cstheme="majorBidi"/>
-        </w:rPr>
-      </w:pPr>
-      <w:r>
-        <w:rPr>
-          <w:rFonts w:asciiTheme="majorBidi" w:hAnsiTheme="majorBidi" w:cstheme="majorBidi"/>
-        </w:rPr>
-        <w:t>Technical:</w:t>
-      </w:r>
-    </w:p>
-    <w:p>
-      <w:pPr>
-        <w:pStyle w:val="ListParagraph"/>
-        <w:numPr>
-          <w:ilvl w:val="0"/>
-          <w:numId w:val="6"/>
-        </w:numPr>
-        <w:spacing w:line="240" w:lineRule="auto"/>
-        <w:rPr>
-          <w:rFonts w:asciiTheme="majorBidi" w:hAnsiTheme="majorBidi" w:cstheme="majorBidi"/>
-        </w:rPr>
-      </w:pPr>
-      <w:r>
-        <w:rPr>
-          <w:rFonts w:asciiTheme="majorBidi" w:hAnsiTheme="majorBidi" w:cstheme="majorBidi"/>
-          <w:b/>
-          <w:bCs/>
-          <w:i/>
-          <w:iCs/>
-        </w:rPr>
-        <w:t>Natural flow is easy to model numerically but difficult to implement in practice.</w:t>
-      </w:r>
-      <w:r>
-        <w:rPr>
-          <w:rFonts w:asciiTheme="majorBidi" w:hAnsiTheme="majorBidi" w:cstheme="majorBidi"/>
-          <w:b/>
-          <w:bCs/>
-        </w:rPr>
-        <w:t xml:space="preserve"> </w:t>
-      </w:r>
-      <w:r>
-        <w:rPr>
-          <w:rFonts w:asciiTheme="majorBidi" w:hAnsiTheme="majorBidi" w:cstheme="majorBidi"/>
-        </w:rPr>
-        <w:t>The challenge is how to estimate flow during the time period the flow is occurring</w:t>
-      </w:r>
-      <w:r>
-        <w:rPr>
-          <w:rFonts w:asciiTheme="majorBidi" w:hAnsiTheme="majorBidi" w:cstheme="majorBidi"/>
-          <w:b/>
-          <w:bCs/>
-        </w:rPr>
-        <w:t xml:space="preserve"> </w:t>
-      </w:r>
-      <w:r>
-        <w:rPr>
-          <w:rFonts w:asciiTheme="majorBidi" w:hAnsiTheme="majorBidi" w:cstheme="majorBidi"/>
-        </w:rPr>
-        <w:t>and</w:t>
-      </w:r>
-      <w:r>
-        <w:rPr>
-          <w:rFonts w:asciiTheme="majorBidi" w:hAnsiTheme="majorBidi" w:cstheme="majorBidi"/>
-          <w:b/>
-          <w:bCs/>
-        </w:rPr>
-        <w:t xml:space="preserve"> </w:t>
-      </w:r>
-      <w:r>
-        <w:rPr>
-          <w:rFonts w:asciiTheme="majorBidi" w:hAnsiTheme="majorBidi" w:cstheme="majorBidi"/>
-        </w:rPr>
-        <w:t>before calculations to estimate natural flow are made from the upstream gaged flows, diversions, and consumptive uses.</w:t>
-      </w:r>
-    </w:p>
-    <w:p>
-      <w:pPr>
-        <w:pStyle w:val="ListParagraph"/>
-        <w:numPr>
-          <w:ilvl w:val="0"/>
-          <w:numId w:val="6"/>
-        </w:numPr>
-        <w:spacing w:line="240" w:lineRule="auto"/>
-        <w:rPr>
-          <w:rFonts w:asciiTheme="majorBidi" w:hAnsiTheme="majorBidi" w:cstheme="majorBidi"/>
-        </w:rPr>
-      </w:pPr>
-      <w:r>
-        <w:rPr>
-          <w:rFonts w:asciiTheme="majorBidi" w:hAnsiTheme="majorBidi" w:cstheme="majorBidi"/>
-          <w:b/>
-          <w:bCs/>
-          <w:i/>
-          <w:iCs/>
-        </w:rPr>
-        <w:t xml:space="preserve">A </w:t>
-      </w:r>
-      <w:r>
-        <w:rPr>
-          <w:rFonts w:asciiTheme="majorBidi" w:hAnsiTheme="majorBidi" w:cstheme="majorBidi"/>
-          <w:b/>
-          <w:bCs/>
-          <w:i/>
-          <w:iCs/>
-        </w:rPr>
-        <w:t>lookback period</w:t>
-      </w:r>
-      <w:r>
-        <w:rPr>
-          <w:rFonts w:asciiTheme="majorBidi" w:hAnsiTheme="majorBidi" w:cstheme="majorBidi"/>
-        </w:rPr>
-        <w:t xml:space="preserve"> </w:t>
-      </w:r>
-      <w:r>
-        <w:rPr>
-          <w:rFonts w:asciiTheme="majorBidi" w:hAnsiTheme="majorBidi" w:cstheme="majorBidi"/>
-          <w:b/>
-          <w:bCs/>
-          <w:i/>
-          <w:iCs/>
-        </w:rPr>
-        <w:t>of several years is an excellent strategy</w:t>
-      </w:r>
-      <w:r>
-        <w:rPr>
-          <w:rFonts w:asciiTheme="majorBidi" w:hAnsiTheme="majorBidi" w:cstheme="majorBidi"/>
-        </w:rPr>
-        <w:t xml:space="preserve"> to stabilize reservoir storage when flows are increasing or steady with small year-to-year variations. A lookback period is insufficient when flows decreas</w:t>
-      </w:r>
-      <w:r>
-        <w:rPr>
-          <w:rFonts w:asciiTheme="majorBidi" w:hAnsiTheme="majorBidi" w:cstheme="majorBidi"/>
-        </w:rPr>
-        <w:t>e</w:t>
-      </w:r>
-      <w:r>
-        <w:rPr>
-          <w:rFonts w:asciiTheme="majorBidi" w:hAnsiTheme="majorBidi" w:cstheme="majorBidi"/>
-        </w:rPr>
-        <w:t xml:space="preserve"> or </w:t>
-      </w:r>
-      <w:r>
-        <w:rPr>
-          <w:rFonts w:asciiTheme="majorBidi" w:hAnsiTheme="majorBidi" w:cstheme="majorBidi"/>
-        </w:rPr>
-        <w:t xml:space="preserve">are </w:t>
-      </w:r>
-      <w:r>
-        <w:rPr>
-          <w:rFonts w:asciiTheme="majorBidi" w:hAnsiTheme="majorBidi" w:cstheme="majorBidi"/>
-        </w:rPr>
-        <w:t>volatile because even one low flow year can push the system from crisis to dead</w:t>
-      </w:r>
-      <w:r>
-        <w:rPr>
-          <w:rFonts w:asciiTheme="majorBidi" w:hAnsiTheme="majorBidi" w:cstheme="majorBidi"/>
-        </w:rPr>
-        <w:t xml:space="preserve"> </w:t>
-      </w:r>
-      <w:r>
-        <w:rPr>
-          <w:rFonts w:asciiTheme="majorBidi" w:hAnsiTheme="majorBidi" w:cstheme="majorBidi"/>
-        </w:rPr>
-        <w:t>pool.</w:t>
-      </w:r>
-    </w:p>
-    <w:p>
-      <w:pPr>
-        <w:pStyle w:val="ListParagraph"/>
-        <w:numPr>
-          <w:ilvl w:val="0"/>
-          <w:numId w:val="6"/>
-        </w:numPr>
-        <w:spacing w:line="240" w:lineRule="auto"/>
-        <w:rPr>
-          <w:rFonts w:asciiTheme="majorBidi" w:hAnsiTheme="majorBidi" w:cstheme="majorBidi"/>
-        </w:rPr>
-      </w:pPr>
-      <w:r>
-        <w:rPr>
-          <w:rFonts w:asciiTheme="majorBidi" w:hAnsiTheme="majorBidi" w:cstheme="majorBidi"/>
-          <w:b/>
-          <w:bCs/>
-          <w:i/>
-          <w:iCs/>
-        </w:rPr>
-        <w:t>We m</w:t>
-      </w:r>
-      <w:r>
-        <w:rPr>
-          <w:rFonts w:asciiTheme="majorBidi" w:hAnsiTheme="majorBidi" w:cstheme="majorBidi"/>
-          <w:b/>
-          <w:bCs/>
-          <w:i/>
-          <w:iCs/>
-        </w:rPr>
-        <w:t xml:space="preserve">ust include reservoir evaporation </w:t>
-      </w:r>
-      <w:r>
-        <w:rPr>
-          <w:rFonts w:asciiTheme="majorBidi" w:hAnsiTheme="majorBidi" w:cstheme="majorBidi"/>
-          <w:b/>
-          <w:bCs/>
-          <w:i/>
-          <w:iCs/>
-        </w:rPr>
-        <w:t>as the highest priority consumptive use</w:t>
-      </w:r>
-      <w:r>
-        <w:rPr>
-          <w:rFonts w:asciiTheme="majorBidi" w:hAnsiTheme="majorBidi" w:cstheme="majorBidi"/>
-          <w:i/>
-          <w:iCs/>
-        </w:rPr>
-        <w:t xml:space="preserve"> </w:t>
-      </w:r>
-      <w:r>
-        <w:rPr>
-          <w:rFonts w:asciiTheme="majorBidi" w:hAnsiTheme="majorBidi" w:cstheme="majorBidi"/>
-        </w:rPr>
-        <w:t>to stabilize reservoir storage</w:t>
-      </w:r>
-      <w:r>
-        <w:rPr>
-          <w:rFonts w:asciiTheme="majorBidi" w:hAnsiTheme="majorBidi" w:cstheme="majorBidi"/>
-        </w:rPr>
-        <w:t xml:space="preserve"> at low storage</w:t>
-      </w:r>
-      <w:r>
-        <w:rPr>
-          <w:rFonts w:asciiTheme="majorBidi" w:hAnsiTheme="majorBidi" w:cstheme="majorBidi"/>
-        </w:rPr>
-        <w:t xml:space="preserve">. The water available to users </w:t>
-      </w:r>
-      <w:r>
-        <w:rPr>
-          <w:rFonts w:asciiTheme="majorBidi" w:hAnsiTheme="majorBidi" w:cstheme="majorBidi"/>
-        </w:rPr>
-        <w:t>becomes</w:t>
-      </w:r>
-      <w:r>
-        <w:rPr>
-          <w:rFonts w:asciiTheme="majorBidi" w:hAnsiTheme="majorBidi" w:cstheme="majorBidi"/>
-        </w:rPr>
-        <w:t xml:space="preserve"> river flow minus the evaporation.</w:t>
-      </w:r>
-    </w:p>
-    <w:p>
-      <w:pPr>
-        <w:spacing w:line="240" w:lineRule="auto"/>
-        <w:rPr>
-          <w:rFonts w:asciiTheme="majorBidi" w:hAnsiTheme="majorBidi" w:cstheme="majorBidi"/>
-        </w:rPr>
-      </w:pPr>
-      <w:r>
-        <w:rPr>
-          <w:rFonts w:asciiTheme="majorBidi" w:hAnsiTheme="majorBidi" w:cstheme="majorBidi"/>
-        </w:rPr>
-        <w:t>Politica</w:t>
-      </w:r>
-      <w:r>
-        <w:rPr>
-          <w:rFonts w:asciiTheme="majorBidi" w:hAnsiTheme="majorBidi" w:cstheme="majorBidi"/>
-        </w:rPr>
-        <w:t>l</w:t>
-      </w:r>
-      <w:r>
-        <w:rPr>
-          <w:rFonts w:asciiTheme="majorBidi" w:hAnsiTheme="majorBidi" w:cstheme="majorBidi"/>
-        </w:rPr>
-        <w:t>:</w:t>
-      </w:r>
-    </w:p>
-    <w:p>
-      <w:pPr>
-        <w:pStyle w:val="ListParagraph"/>
-        <w:numPr>
-          <w:ilvl w:val="0"/>
-          <w:numId w:val="6"/>
-        </w:numPr>
-        <w:spacing w:line="240" w:lineRule="auto"/>
-        <w:rPr>
-          <w:rFonts w:asciiTheme="majorBidi" w:hAnsiTheme="majorBidi" w:cstheme="majorBidi"/>
-        </w:rPr>
-      </w:pPr>
-      <w:r>
-        <w:rPr>
-          <w:rFonts w:asciiTheme="majorBidi" w:hAnsiTheme="majorBidi" w:cstheme="majorBidi"/>
-          <w:b/>
-          <w:bCs/>
-          <w:i/>
-          <w:iCs/>
-        </w:rPr>
-        <w:t>Colorado River u</w:t>
-      </w:r>
-      <w:r>
-        <w:rPr>
-          <w:rFonts w:asciiTheme="majorBidi" w:hAnsiTheme="majorBidi" w:cstheme="majorBidi"/>
-          <w:b/>
-          <w:bCs/>
-          <w:i/>
-          <w:iCs/>
-        </w:rPr>
-        <w:t xml:space="preserve">sers and the Federal Government may </w:t>
-      </w:r>
-      <w:r>
-        <w:rPr>
-          <w:rFonts w:asciiTheme="majorBidi" w:hAnsiTheme="majorBidi" w:cstheme="majorBidi"/>
-          <w:b/>
-          <w:bCs/>
-          <w:i/>
-          <w:iCs/>
-        </w:rPr>
-        <w:t>differ</w:t>
-      </w:r>
-      <w:r>
-        <w:rPr>
-          <w:rFonts w:asciiTheme="majorBidi" w:hAnsiTheme="majorBidi" w:cstheme="majorBidi"/>
-          <w:b/>
-          <w:bCs/>
-          <w:i/>
-          <w:iCs/>
-        </w:rPr>
-        <w:t xml:space="preserve"> on how </w:t>
-      </w:r>
-      <w:r>
-        <w:rPr>
-          <w:rFonts w:asciiTheme="majorBidi" w:hAnsiTheme="majorBidi" w:cstheme="majorBidi"/>
-          <w:b/>
-          <w:bCs/>
-          <w:i/>
-          <w:iCs/>
-        </w:rPr>
-        <w:t xml:space="preserve">much </w:t>
-      </w:r>
-      <w:r>
-        <w:rPr>
-          <w:rFonts w:asciiTheme="majorBidi" w:hAnsiTheme="majorBidi" w:cstheme="majorBidi"/>
-          <w:b/>
-          <w:bCs/>
-          <w:i/>
-          <w:iCs/>
-        </w:rPr>
-        <w:t>reservoir</w:t>
-      </w:r>
-      <w:r>
-        <w:rPr>
-          <w:rFonts w:asciiTheme="majorBidi" w:hAnsiTheme="majorBidi" w:cstheme="majorBidi"/>
-          <w:b/>
-          <w:bCs/>
-          <w:i/>
-          <w:iCs/>
-        </w:rPr>
-        <w:t xml:space="preserve"> drawdown to allow </w:t>
-      </w:r>
-      <w:r>
-        <w:rPr>
-          <w:rFonts w:asciiTheme="majorBidi" w:hAnsiTheme="majorBidi" w:cstheme="majorBidi"/>
-          <w:b/>
-          <w:bCs/>
-          <w:i/>
-          <w:iCs/>
-        </w:rPr>
-        <w:t>to augment low flows</w:t>
-      </w:r>
-      <w:r>
-        <w:rPr>
-          <w:rFonts w:asciiTheme="majorBidi" w:hAnsiTheme="majorBidi" w:cstheme="majorBidi"/>
-        </w:rPr>
-        <w:t>. The allowable drawdown may decrease as reservoir storage declines towards protection elevations.</w:t>
-      </w:r>
-    </w:p>
-    <w:p>
-      <w:pPr>
-        <w:pStyle w:val="ListParagraph"/>
-        <w:numPr>
-          <w:ilvl w:val="0"/>
-          <w:numId w:val="6"/>
-        </w:numPr>
-        <w:spacing w:line="240" w:lineRule="auto"/>
-        <w:rPr>
-          <w:rFonts w:asciiTheme="majorBidi" w:hAnsiTheme="majorBidi" w:cstheme="majorBidi"/>
-        </w:rPr>
-      </w:pPr>
-      <w:r>
-        <w:rPr>
-          <w:rFonts w:asciiTheme="majorBidi" w:hAnsiTheme="majorBidi" w:cstheme="majorBidi"/>
-          <w:b/>
-          <w:bCs/>
-          <w:i/>
-          <w:iCs/>
-        </w:rPr>
-        <w:t>There is a tension between planning now</w:t>
-      </w:r>
-      <w:r>
-        <w:rPr>
-          <w:rFonts w:asciiTheme="majorBidi" w:hAnsiTheme="majorBidi" w:cstheme="majorBidi"/>
-        </w:rPr>
-        <w:t xml:space="preserve"> for extreme low </w:t>
-      </w:r>
-      <w:r>
-        <w:rPr>
-          <w:rFonts w:asciiTheme="majorBidi" w:hAnsiTheme="majorBidi" w:cstheme="majorBidi"/>
-        </w:rPr>
-        <w:t xml:space="preserve">flow and </w:t>
-      </w:r>
-      <w:r>
-        <w:rPr>
-          <w:rFonts w:asciiTheme="majorBidi" w:hAnsiTheme="majorBidi" w:cstheme="majorBidi"/>
-        </w:rPr>
-        <w:t xml:space="preserve">reservoir storage </w:t>
-      </w:r>
-      <w:r>
-        <w:rPr>
-          <w:rFonts w:asciiTheme="majorBidi" w:hAnsiTheme="majorBidi" w:cstheme="majorBidi"/>
-        </w:rPr>
-        <w:t xml:space="preserve">versus delaying decisions </w:t>
-      </w:r>
-      <w:r>
-        <w:rPr>
-          <w:rFonts w:asciiTheme="majorBidi" w:hAnsiTheme="majorBidi" w:cstheme="majorBidi"/>
-        </w:rPr>
-        <w:t>until</w:t>
-      </w:r>
-      <w:r>
-        <w:rPr>
-          <w:rFonts w:asciiTheme="majorBidi" w:hAnsiTheme="majorBidi" w:cstheme="majorBidi"/>
-        </w:rPr>
-        <w:t xml:space="preserve"> the need is imminent or</w:t>
-      </w:r>
-      <w:r>
-        <w:rPr>
-          <w:rFonts w:asciiTheme="majorBidi" w:hAnsiTheme="majorBidi" w:cstheme="majorBidi"/>
-        </w:rPr>
-        <w:t xml:space="preserve"> </w:t>
-      </w:r>
-      <w:r>
-        <w:rPr>
-          <w:rFonts w:asciiTheme="majorBidi" w:hAnsiTheme="majorBidi" w:cstheme="majorBidi"/>
-        </w:rPr>
-        <w:t>users have the chance to ramp up their water conservation programs</w:t>
-      </w:r>
-      <w:r>
-        <w:rPr>
-          <w:rFonts w:asciiTheme="majorBidi" w:hAnsiTheme="majorBidi" w:cstheme="majorBidi"/>
-        </w:rPr>
-        <w:t>.</w:t>
-      </w:r>
-    </w:p>
-    <w:p>
-      <w:pPr>
-        <w:pStyle w:val="ListParagraph"/>
-        <w:numPr>
-          <w:ilvl w:val="0"/>
-          <w:numId w:val="6"/>
-        </w:numPr>
-        <w:spacing w:line="240" w:lineRule="auto"/>
-        <w:rPr>
-          <w:rFonts w:asciiTheme="majorBidi" w:hAnsiTheme="majorBidi" w:cstheme="majorBidi"/>
-        </w:rPr>
-      </w:pPr>
-      <w:r>
-        <w:rPr>
-          <w:rFonts w:asciiTheme="majorBidi" w:hAnsiTheme="majorBidi" w:cstheme="majorBidi"/>
-          <w:b/>
-          <w:bCs/>
-          <w:i/>
-          <w:iCs/>
-        </w:rPr>
-        <w:t xml:space="preserve">Users with low priorities who face the largest risk of water shortages may want </w:t>
-      </w:r>
-      <w:r>
-        <w:rPr>
-          <w:rFonts w:asciiTheme="majorBidi" w:hAnsiTheme="majorBidi" w:cstheme="majorBidi"/>
-          <w:b/>
-          <w:bCs/>
-          <w:i/>
-          <w:iCs/>
-        </w:rPr>
-        <w:t>to plan for extreme conditions now</w:t>
-      </w:r>
-      <w:r>
-        <w:rPr>
-          <w:rFonts w:asciiTheme="majorBidi" w:hAnsiTheme="majorBidi" w:cstheme="majorBidi"/>
-        </w:rPr>
-        <w:t xml:space="preserve"> </w:t>
-      </w:r>
-      <w:r>
-        <w:rPr>
-          <w:rFonts w:asciiTheme="majorBidi" w:hAnsiTheme="majorBidi" w:cstheme="majorBidi"/>
-        </w:rPr>
-        <w:t>so they have more predictable supply during</w:t>
-      </w:r>
-      <w:r>
-        <w:rPr>
-          <w:rFonts w:asciiTheme="majorBidi" w:hAnsiTheme="majorBidi" w:cstheme="majorBidi"/>
-        </w:rPr>
-        <w:t xml:space="preserve"> crisis</w:t>
-      </w:r>
-      <w:r>
-        <w:rPr>
-          <w:rFonts w:asciiTheme="majorBidi" w:hAnsiTheme="majorBidi" w:cstheme="majorBidi"/>
-        </w:rPr>
-        <w:t>.</w:t>
-      </w:r>
-    </w:p>
-    <w:p>
-      <w:pPr>
-        <w:spacing w:line="240" w:lineRule="auto"/>
-        <w:rPr>
-          <w:rFonts w:asciiTheme="majorBidi" w:hAnsiTheme="majorBidi" w:cstheme="majorBidi"/>
-        </w:rPr>
-      </w:pPr>
-      <w:r>
-        <w:rPr>
-          <w:rFonts w:asciiTheme="majorBidi" w:hAnsiTheme="majorBidi" w:cstheme="majorBidi"/>
-        </w:rPr>
-        <w:t>Ultimately, to stabilize and recover reservoir storage during crisis, we need more adaptive strategies that can quickly mobilize large reductions in consumptive use in anticipation of or response to sudden and large decreases in river flow.</w:t>
-      </w:r>
-    </w:p>
-    <w:p>
-      <w:pPr>
-        <w:spacing w:line="240" w:lineRule="auto"/>
-        <w:rPr>
-          <w:rFonts w:asciiTheme="majorBidi" w:hAnsiTheme="majorBidi" w:cstheme="majorBidi"/>
-        </w:rPr>
-      </w:pPr>
-      <w:r>
-        <w:rPr>
-          <w:rFonts w:asciiTheme="majorBidi" w:hAnsiTheme="majorBidi" w:cstheme="majorBidi"/>
-        </w:rPr>
-        <w:t xml:space="preserve">Please email </w:t>
-      </w:r>
-      <w:r>
-        <w:rPr>
-          <w:rFonts w:asciiTheme="majorBidi" w:hAnsiTheme="majorBidi" w:cstheme="majorBidi"/>
-        </w:rPr>
-        <w:t xml:space="preserve">Anabelle Myers </w:t>
-      </w:r>
-      <w:r>
-        <w:rPr>
-          <w:rFonts w:asciiTheme="majorBidi" w:hAnsiTheme="majorBidi" w:cstheme="majorBidi"/>
-        </w:rPr>
-        <w:t>(</w:t>
-      </w:r>
-      <w:hyperlink r:id="rId35" w:history="1">
-        <w:r>
-          <w:rPr>
-            <w:rStyle w:val="Hyperlink"/>
-            <w:rFonts w:asciiTheme="majorBidi" w:hAnsiTheme="majorBidi" w:cstheme="majorBidi"/>
-          </w:rPr>
-          <w:t>A02369941@usu.edu</w:t>
-        </w:r>
-      </w:hyperlink>
-      <w:r>
-        <w:rPr>
-          <w:rFonts w:asciiTheme="majorBidi" w:hAnsiTheme="majorBidi" w:cstheme="majorBidi"/>
-        </w:rPr>
-        <w:t xml:space="preserve">) </w:t>
-      </w:r>
-      <w:r>
-        <w:rPr>
-          <w:rFonts w:asciiTheme="majorBidi" w:hAnsiTheme="majorBidi" w:cstheme="majorBidi"/>
-        </w:rPr>
-        <w:t>and David Rosenberg (</w:t>
-      </w:r>
-      <w:hyperlink r:id="rId36" w:history="1">
-        <w:r>
-          <w:rPr>
-            <w:rStyle w:val="Hyperlink"/>
-            <w:rFonts w:asciiTheme="majorBidi" w:hAnsiTheme="majorBidi" w:cstheme="majorBidi"/>
-          </w:rPr>
-          <w:t>david.rosenberg@usu.edu</w:t>
-        </w:r>
-      </w:hyperlink>
-      <w:r>
-        <w:rPr>
-          <w:rFonts w:asciiTheme="majorBidi" w:hAnsiTheme="majorBidi" w:cstheme="majorBidi"/>
-        </w:rPr>
-        <w:t xml:space="preserve">) if you would like to join an upcoming immersive modeling session </w:t>
-      </w:r>
-      <w:r>
-        <w:rPr>
-          <w:rFonts w:asciiTheme="majorBidi" w:hAnsiTheme="majorBidi" w:cstheme="majorBidi"/>
-        </w:rPr>
-        <w:t xml:space="preserve">where you can explore, punch down, or possibly improve </w:t>
-      </w:r>
-      <w:r>
-        <w:rPr>
-          <w:rFonts w:asciiTheme="majorBidi" w:hAnsiTheme="majorBidi" w:cstheme="majorBidi"/>
-        </w:rPr>
-        <w:t xml:space="preserve">more adaptive </w:t>
-      </w:r>
-      <w:r>
-        <w:rPr>
-          <w:rFonts w:asciiTheme="majorBidi" w:hAnsiTheme="majorBidi" w:cstheme="majorBidi"/>
-        </w:rPr>
-        <w:t xml:space="preserve">strategies </w:t>
-      </w:r>
-      <w:r>
-        <w:rPr>
-          <w:rFonts w:asciiTheme="majorBidi" w:hAnsiTheme="majorBidi" w:cstheme="majorBidi"/>
-        </w:rPr>
-        <w:t>i</w:t>
-      </w:r>
-      <w:r>
-        <w:rPr>
-          <w:rFonts w:asciiTheme="majorBidi" w:hAnsiTheme="majorBidi" w:cstheme="majorBidi"/>
-        </w:rPr>
-        <w:t xml:space="preserve">n a fun, low-stakes, and anonymous space with </w:t>
-      </w:r>
-      <w:r>
-        <w:rPr>
-          <w:rFonts w:asciiTheme="majorBidi" w:hAnsiTheme="majorBidi" w:cstheme="majorBidi"/>
-        </w:rPr>
-        <w:t>only a 2-hour</w:t>
-      </w:r>
-      <w:r>
-        <w:rPr>
-          <w:rFonts w:asciiTheme="majorBidi" w:hAnsiTheme="majorBidi" w:cstheme="majorBidi"/>
-        </w:rPr>
-        <w:t xml:space="preserve"> time commitment.</w:t>
-      </w:r>
-    </w:p>
-    <w:p>
-      <w:pPr>
-        <w:spacing w:line="240" w:lineRule="auto"/>
-        <w:rPr>
-          <w:rFonts w:asciiTheme="majorBidi" w:hAnsiTheme="majorBidi" w:cstheme="majorBidi"/>
-        </w:rPr>
-      </w:pPr>
-      <w:r>
-        <w:rPr>
-          <w:rFonts w:asciiTheme="majorBidi" w:hAnsiTheme="majorBidi" w:cstheme="majorBidi"/>
-          <w:b/>
-          <w:bCs/>
-        </w:rPr>
-        <w:t>Data Availability and Reproducibility</w:t>
-      </w:r>
-    </w:p>
-    <w:p>
-      <w:pPr>
-        <w:spacing w:line="240" w:lineRule="auto"/>
-        <w:rPr>
-          <w:rFonts w:asciiTheme="majorBidi" w:hAnsiTheme="majorBidi" w:cstheme="majorBidi"/>
-        </w:rPr>
-      </w:pPr>
-      <w:r>
-        <w:rPr>
-          <w:rFonts w:asciiTheme="majorBidi" w:hAnsiTheme="majorBidi" w:cstheme="majorBidi"/>
-        </w:rPr>
-        <w:t>T</w:t>
-      </w:r>
-      <w:r>
-        <w:rPr>
-          <w:rFonts w:asciiTheme="majorBidi" w:hAnsiTheme="majorBidi" w:cstheme="majorBidi"/>
-        </w:rPr>
-        <w:t xml:space="preserve">he data and code </w:t>
-      </w:r>
-      <w:r>
-        <w:rPr>
-          <w:rFonts w:asciiTheme="majorBidi" w:hAnsiTheme="majorBidi" w:cstheme="majorBidi"/>
-        </w:rPr>
-        <w:t xml:space="preserve">use to generate Figure 1 are available on </w:t>
-      </w:r>
-      <w:proofErr w:type="spellStart"/>
-      <w:r>
-        <w:rPr>
-          <w:rFonts w:asciiTheme="majorBidi" w:hAnsiTheme="majorBidi" w:cstheme="majorBidi"/>
-        </w:rPr>
-        <w:t>Github</w:t>
-      </w:r>
-      <w:proofErr w:type="spellEnd"/>
-      <w:r>
-        <w:rPr>
-          <w:rFonts w:asciiTheme="majorBidi" w:hAnsiTheme="majorBidi" w:cstheme="majorBidi"/>
-        </w:rPr>
-        <w:t xml:space="preserve"> </w:t>
       </w:r>
       <w:hyperlink r:id="rId37" w:history="1">
         <w:r>
@@ -4768,6 +3983,753 @@
         <w:rPr>
           <w:rFonts w:asciiTheme="majorBidi" w:hAnsiTheme="majorBidi" w:cstheme="majorBidi"/>
         </w:rPr>
+        <w:t xml:space="preserve"> and free version on USU Digital Commons</w:t>
+      </w:r>
+      <w:r>
+        <w:t xml:space="preserve"> </w:t>
+      </w:r>
+      <w:hyperlink r:id="rId38" w:history="1">
+        <w:r>
+          <w:rPr>
+            <w:rStyle w:val="Hyperlink"/>
+            <w:rFonts w:asciiTheme="majorBidi" w:hAnsiTheme="majorBidi" w:cstheme="majorBidi"/>
+          </w:rPr>
+          <w:t>here</w:t>
+        </w:r>
+      </w:hyperlink>
+      <w:r>
+        <w:rPr>
+          <w:rFonts w:asciiTheme="majorBidi" w:hAnsiTheme="majorBidi" w:cstheme="majorBidi"/>
+        </w:rPr>
+        <w:t>.</w:t>
+      </w:r>
+    </w:p>
+    <w:p>
+      <w:pPr>
+        <w:spacing w:line="240" w:lineRule="auto"/>
+        <w:rPr>
+          <w:rFonts w:asciiTheme="majorBidi" w:hAnsiTheme="majorBidi" w:cstheme="majorBidi"/>
+          <w:b/>
+          <w:bCs/>
+        </w:rPr>
+      </w:pPr>
+    </w:p>
+    <w:p>
+      <w:pPr>
+        <w:spacing w:line="240" w:lineRule="auto"/>
+        <w:rPr>
+          <w:rFonts w:asciiTheme="majorBidi" w:hAnsiTheme="majorBidi" w:cstheme="majorBidi"/>
+          <w:b/>
+          <w:bCs/>
+        </w:rPr>
+      </w:pPr>
+      <w:r>
+        <w:rPr>
+          <w:rFonts w:asciiTheme="majorBidi" w:hAnsiTheme="majorBidi" w:cstheme="majorBidi"/>
+          <w:b/>
+          <w:bCs/>
+        </w:rPr>
+        <w:t xml:space="preserve">Insights from </w:t>
+      </w:r>
+      <w:r>
+        <w:rPr>
+          <w:rFonts w:asciiTheme="majorBidi" w:hAnsiTheme="majorBidi" w:cstheme="majorBidi"/>
+          <w:b/>
+          <w:bCs/>
+        </w:rPr>
+        <w:t>stabilizing reservoir storage under extre</w:t>
+      </w:r>
+      <w:r>
+        <w:rPr>
+          <w:rFonts w:asciiTheme="majorBidi" w:hAnsiTheme="majorBidi" w:cstheme="majorBidi"/>
+          <w:b/>
+          <w:bCs/>
+        </w:rPr>
+        <w:t>me low flows</w:t>
+      </w:r>
+    </w:p>
+    <w:p>
+      <w:pPr>
+        <w:spacing w:line="240" w:lineRule="auto"/>
+        <w:rPr>
+          <w:rFonts w:asciiTheme="majorBidi" w:hAnsiTheme="majorBidi" w:cstheme="majorBidi"/>
+        </w:rPr>
+      </w:pPr>
+      <w:r>
+        <w:rPr>
+          <w:rFonts w:asciiTheme="majorBidi" w:hAnsiTheme="majorBidi" w:cstheme="majorBidi"/>
+        </w:rPr>
+        <w:t>Technical:</w:t>
+      </w:r>
+    </w:p>
+    <w:p>
+      <w:pPr>
+        <w:pStyle w:val="ListParagraph"/>
+        <w:numPr>
+          <w:ilvl w:val="0"/>
+          <w:numId w:val="6"/>
+        </w:numPr>
+        <w:spacing w:line="240" w:lineRule="auto"/>
+        <w:rPr>
+          <w:rFonts w:asciiTheme="majorBidi" w:hAnsiTheme="majorBidi" w:cstheme="majorBidi"/>
+        </w:rPr>
+      </w:pPr>
+      <w:r>
+        <w:rPr>
+          <w:rFonts w:asciiTheme="majorBidi" w:hAnsiTheme="majorBidi" w:cstheme="majorBidi"/>
+          <w:b/>
+          <w:bCs/>
+          <w:i/>
+          <w:iCs/>
+        </w:rPr>
+        <w:t>Natural flow is easy to model numerically but difficult to implement in practice.</w:t>
+      </w:r>
+      <w:r>
+        <w:rPr>
+          <w:rFonts w:asciiTheme="majorBidi" w:hAnsiTheme="majorBidi" w:cstheme="majorBidi"/>
+          <w:b/>
+          <w:bCs/>
+        </w:rPr>
+        <w:t xml:space="preserve"> </w:t>
+      </w:r>
+      <w:r>
+        <w:rPr>
+          <w:rFonts w:asciiTheme="majorBidi" w:hAnsiTheme="majorBidi" w:cstheme="majorBidi"/>
+        </w:rPr>
+        <w:t>The challenge is how to estimate flow during the time period the flow is occurring</w:t>
+      </w:r>
+      <w:r>
+        <w:rPr>
+          <w:rFonts w:asciiTheme="majorBidi" w:hAnsiTheme="majorBidi" w:cstheme="majorBidi"/>
+          <w:b/>
+          <w:bCs/>
+        </w:rPr>
+        <w:t xml:space="preserve"> </w:t>
+      </w:r>
+      <w:r>
+        <w:rPr>
+          <w:rFonts w:asciiTheme="majorBidi" w:hAnsiTheme="majorBidi" w:cstheme="majorBidi"/>
+        </w:rPr>
+        <w:t>and</w:t>
+      </w:r>
+      <w:r>
+        <w:rPr>
+          <w:rFonts w:asciiTheme="majorBidi" w:hAnsiTheme="majorBidi" w:cstheme="majorBidi"/>
+          <w:b/>
+          <w:bCs/>
+        </w:rPr>
+        <w:t xml:space="preserve"> </w:t>
+      </w:r>
+      <w:r>
+        <w:rPr>
+          <w:rFonts w:asciiTheme="majorBidi" w:hAnsiTheme="majorBidi" w:cstheme="majorBidi"/>
+        </w:rPr>
+        <w:t>before calculations to estimate natural flow are made from the upstream gaged flows, diversions, and consumptive uses.</w:t>
+      </w:r>
+    </w:p>
+    <w:p>
+      <w:pPr>
+        <w:pStyle w:val="ListParagraph"/>
+        <w:numPr>
+          <w:ilvl w:val="0"/>
+          <w:numId w:val="6"/>
+        </w:numPr>
+        <w:spacing w:line="240" w:lineRule="auto"/>
+        <w:rPr>
+          <w:rFonts w:asciiTheme="majorBidi" w:hAnsiTheme="majorBidi" w:cstheme="majorBidi"/>
+        </w:rPr>
+      </w:pPr>
+      <w:r>
+        <w:rPr>
+          <w:rFonts w:asciiTheme="majorBidi" w:hAnsiTheme="majorBidi" w:cstheme="majorBidi"/>
+          <w:b/>
+          <w:bCs/>
+          <w:i/>
+          <w:iCs/>
+        </w:rPr>
+        <w:t xml:space="preserve">A </w:t>
+      </w:r>
+      <w:r>
+        <w:rPr>
+          <w:rFonts w:asciiTheme="majorBidi" w:hAnsiTheme="majorBidi" w:cstheme="majorBidi"/>
+          <w:b/>
+          <w:bCs/>
+          <w:i/>
+          <w:iCs/>
+        </w:rPr>
+        <w:t>lookback period</w:t>
+      </w:r>
+      <w:r>
+        <w:rPr>
+          <w:rFonts w:asciiTheme="majorBidi" w:hAnsiTheme="majorBidi" w:cstheme="majorBidi"/>
+        </w:rPr>
+        <w:t xml:space="preserve"> </w:t>
+      </w:r>
+      <w:r>
+        <w:rPr>
+          <w:rFonts w:asciiTheme="majorBidi" w:hAnsiTheme="majorBidi" w:cstheme="majorBidi"/>
+          <w:b/>
+          <w:bCs/>
+          <w:i/>
+          <w:iCs/>
+        </w:rPr>
+        <w:t>of several years is an excellent strategy</w:t>
+      </w:r>
+      <w:r>
+        <w:rPr>
+          <w:rFonts w:asciiTheme="majorBidi" w:hAnsiTheme="majorBidi" w:cstheme="majorBidi"/>
+        </w:rPr>
+        <w:t xml:space="preserve"> to stabilize reservoir storage when flows are increasing or steady with small year-to-year variations. A lookback period is insufficient when flows decreas</w:t>
+      </w:r>
+      <w:r>
+        <w:rPr>
+          <w:rFonts w:asciiTheme="majorBidi" w:hAnsiTheme="majorBidi" w:cstheme="majorBidi"/>
+        </w:rPr>
+        <w:t>e</w:t>
+      </w:r>
+      <w:r>
+        <w:rPr>
+          <w:rFonts w:asciiTheme="majorBidi" w:hAnsiTheme="majorBidi" w:cstheme="majorBidi"/>
+        </w:rPr>
+        <w:t xml:space="preserve"> or </w:t>
+      </w:r>
+      <w:r>
+        <w:rPr>
+          <w:rFonts w:asciiTheme="majorBidi" w:hAnsiTheme="majorBidi" w:cstheme="majorBidi"/>
+        </w:rPr>
+        <w:t xml:space="preserve">are </w:t>
+      </w:r>
+      <w:r>
+        <w:rPr>
+          <w:rFonts w:asciiTheme="majorBidi" w:hAnsiTheme="majorBidi" w:cstheme="majorBidi"/>
+        </w:rPr>
+        <w:t>volatile because even one low flow year can push the system from crisis to dead</w:t>
+      </w:r>
+      <w:r>
+        <w:rPr>
+          <w:rFonts w:asciiTheme="majorBidi" w:hAnsiTheme="majorBidi" w:cstheme="majorBidi"/>
+        </w:rPr>
+        <w:t xml:space="preserve"> </w:t>
+      </w:r>
+      <w:r>
+        <w:rPr>
+          <w:rFonts w:asciiTheme="majorBidi" w:hAnsiTheme="majorBidi" w:cstheme="majorBidi"/>
+        </w:rPr>
+        <w:t>pool.</w:t>
+      </w:r>
+    </w:p>
+    <w:p>
+      <w:pPr>
+        <w:pStyle w:val="ListParagraph"/>
+        <w:numPr>
+          <w:ilvl w:val="0"/>
+          <w:numId w:val="6"/>
+        </w:numPr>
+        <w:spacing w:line="240" w:lineRule="auto"/>
+        <w:rPr>
+          <w:rFonts w:asciiTheme="majorBidi" w:hAnsiTheme="majorBidi" w:cstheme="majorBidi"/>
+        </w:rPr>
+      </w:pPr>
+      <w:r>
+        <w:rPr>
+          <w:rFonts w:asciiTheme="majorBidi" w:hAnsiTheme="majorBidi" w:cstheme="majorBidi"/>
+          <w:b/>
+          <w:bCs/>
+          <w:i/>
+          <w:iCs/>
+        </w:rPr>
+        <w:t>We m</w:t>
+      </w:r>
+      <w:r>
+        <w:rPr>
+          <w:rFonts w:asciiTheme="majorBidi" w:hAnsiTheme="majorBidi" w:cstheme="majorBidi"/>
+          <w:b/>
+          <w:bCs/>
+          <w:i/>
+          <w:iCs/>
+        </w:rPr>
+        <w:t xml:space="preserve">ust include reservoir evaporation </w:t>
+      </w:r>
+      <w:r>
+        <w:rPr>
+          <w:rFonts w:asciiTheme="majorBidi" w:hAnsiTheme="majorBidi" w:cstheme="majorBidi"/>
+          <w:b/>
+          <w:bCs/>
+          <w:i/>
+          <w:iCs/>
+        </w:rPr>
+        <w:t>as the highest priority consumptive use</w:t>
+      </w:r>
+      <w:r>
+        <w:rPr>
+          <w:rFonts w:asciiTheme="majorBidi" w:hAnsiTheme="majorBidi" w:cstheme="majorBidi"/>
+          <w:i/>
+          <w:iCs/>
+        </w:rPr>
+        <w:t xml:space="preserve"> </w:t>
+      </w:r>
+      <w:r>
+        <w:rPr>
+          <w:rFonts w:asciiTheme="majorBidi" w:hAnsiTheme="majorBidi" w:cstheme="majorBidi"/>
+        </w:rPr>
+        <w:t>to stabilize reservoir storage</w:t>
+      </w:r>
+      <w:r>
+        <w:rPr>
+          <w:rFonts w:asciiTheme="majorBidi" w:hAnsiTheme="majorBidi" w:cstheme="majorBidi"/>
+        </w:rPr>
+        <w:t xml:space="preserve"> at low storage</w:t>
+      </w:r>
+      <w:r>
+        <w:rPr>
+          <w:rFonts w:asciiTheme="majorBidi" w:hAnsiTheme="majorBidi" w:cstheme="majorBidi"/>
+        </w:rPr>
+        <w:t xml:space="preserve">. The water available to users </w:t>
+      </w:r>
+      <w:r>
+        <w:rPr>
+          <w:rFonts w:asciiTheme="majorBidi" w:hAnsiTheme="majorBidi" w:cstheme="majorBidi"/>
+        </w:rPr>
+        <w:t>becomes</w:t>
+      </w:r>
+      <w:r>
+        <w:rPr>
+          <w:rFonts w:asciiTheme="majorBidi" w:hAnsiTheme="majorBidi" w:cstheme="majorBidi"/>
+        </w:rPr>
+        <w:t xml:space="preserve"> river flow minus the evaporation.</w:t>
+      </w:r>
+    </w:p>
+    <w:p>
+      <w:pPr>
+        <w:spacing w:line="240" w:lineRule="auto"/>
+        <w:rPr>
+          <w:rFonts w:asciiTheme="majorBidi" w:hAnsiTheme="majorBidi" w:cstheme="majorBidi"/>
+        </w:rPr>
+      </w:pPr>
+      <w:r>
+        <w:rPr>
+          <w:rFonts w:asciiTheme="majorBidi" w:hAnsiTheme="majorBidi" w:cstheme="majorBidi"/>
+        </w:rPr>
+        <w:t>Politica</w:t>
+      </w:r>
+      <w:r>
+        <w:rPr>
+          <w:rFonts w:asciiTheme="majorBidi" w:hAnsiTheme="majorBidi" w:cstheme="majorBidi"/>
+        </w:rPr>
+        <w:t>l</w:t>
+      </w:r>
+      <w:r>
+        <w:rPr>
+          <w:rFonts w:asciiTheme="majorBidi" w:hAnsiTheme="majorBidi" w:cstheme="majorBidi"/>
+        </w:rPr>
+        <w:t>:</w:t>
+      </w:r>
+    </w:p>
+    <w:p>
+      <w:pPr>
+        <w:pStyle w:val="ListParagraph"/>
+        <w:numPr>
+          <w:ilvl w:val="0"/>
+          <w:numId w:val="6"/>
+        </w:numPr>
+        <w:spacing w:line="240" w:lineRule="auto"/>
+        <w:rPr>
+          <w:rFonts w:asciiTheme="majorBidi" w:hAnsiTheme="majorBidi" w:cstheme="majorBidi"/>
+        </w:rPr>
+      </w:pPr>
+      <w:r>
+        <w:rPr>
+          <w:rFonts w:asciiTheme="majorBidi" w:hAnsiTheme="majorBidi" w:cstheme="majorBidi"/>
+          <w:b/>
+          <w:bCs/>
+          <w:i/>
+          <w:iCs/>
+        </w:rPr>
+        <w:t>Colorado River u</w:t>
+      </w:r>
+      <w:r>
+        <w:rPr>
+          <w:rFonts w:asciiTheme="majorBidi" w:hAnsiTheme="majorBidi" w:cstheme="majorBidi"/>
+          <w:b/>
+          <w:bCs/>
+          <w:i/>
+          <w:iCs/>
+        </w:rPr>
+        <w:t xml:space="preserve">sers and the Federal Government may </w:t>
+      </w:r>
+      <w:r>
+        <w:rPr>
+          <w:rFonts w:asciiTheme="majorBidi" w:hAnsiTheme="majorBidi" w:cstheme="majorBidi"/>
+          <w:b/>
+          <w:bCs/>
+          <w:i/>
+          <w:iCs/>
+        </w:rPr>
+        <w:t>differ</w:t>
+      </w:r>
+      <w:r>
+        <w:rPr>
+          <w:rFonts w:asciiTheme="majorBidi" w:hAnsiTheme="majorBidi" w:cstheme="majorBidi"/>
+          <w:b/>
+          <w:bCs/>
+          <w:i/>
+          <w:iCs/>
+        </w:rPr>
+        <w:t xml:space="preserve"> on how </w:t>
+      </w:r>
+      <w:r>
+        <w:rPr>
+          <w:rFonts w:asciiTheme="majorBidi" w:hAnsiTheme="majorBidi" w:cstheme="majorBidi"/>
+          <w:b/>
+          <w:bCs/>
+          <w:i/>
+          <w:iCs/>
+        </w:rPr>
+        <w:t xml:space="preserve">much </w:t>
+      </w:r>
+      <w:r>
+        <w:rPr>
+          <w:rFonts w:asciiTheme="majorBidi" w:hAnsiTheme="majorBidi" w:cstheme="majorBidi"/>
+          <w:b/>
+          <w:bCs/>
+          <w:i/>
+          <w:iCs/>
+        </w:rPr>
+        <w:t>reservoir</w:t>
+      </w:r>
+      <w:r>
+        <w:rPr>
+          <w:rFonts w:asciiTheme="majorBidi" w:hAnsiTheme="majorBidi" w:cstheme="majorBidi"/>
+          <w:b/>
+          <w:bCs/>
+          <w:i/>
+          <w:iCs/>
+        </w:rPr>
+        <w:t xml:space="preserve"> drawdown to allow </w:t>
+      </w:r>
+      <w:r>
+        <w:rPr>
+          <w:rFonts w:asciiTheme="majorBidi" w:hAnsiTheme="majorBidi" w:cstheme="majorBidi"/>
+          <w:b/>
+          <w:bCs/>
+          <w:i/>
+          <w:iCs/>
+        </w:rPr>
+        <w:t>to augment low flows</w:t>
+      </w:r>
+      <w:r>
+        <w:rPr>
+          <w:rFonts w:asciiTheme="majorBidi" w:hAnsiTheme="majorBidi" w:cstheme="majorBidi"/>
+        </w:rPr>
+        <w:t>. The allowable drawdown may decrease as reservoir storage declines towards protection elevations.</w:t>
+      </w:r>
+    </w:p>
+    <w:p>
+      <w:pPr>
+        <w:pStyle w:val="ListParagraph"/>
+        <w:numPr>
+          <w:ilvl w:val="0"/>
+          <w:numId w:val="6"/>
+        </w:numPr>
+        <w:spacing w:line="240" w:lineRule="auto"/>
+        <w:rPr>
+          <w:rFonts w:asciiTheme="majorBidi" w:hAnsiTheme="majorBidi" w:cstheme="majorBidi"/>
+        </w:rPr>
+      </w:pPr>
+      <w:r>
+        <w:rPr>
+          <w:rFonts w:asciiTheme="majorBidi" w:hAnsiTheme="majorBidi" w:cstheme="majorBidi"/>
+          <w:b/>
+          <w:bCs/>
+          <w:i/>
+          <w:iCs/>
+        </w:rPr>
+        <w:t>There is a tension between planning now</w:t>
+      </w:r>
+      <w:r>
+        <w:rPr>
+          <w:rFonts w:asciiTheme="majorBidi" w:hAnsiTheme="majorBidi" w:cstheme="majorBidi"/>
+        </w:rPr>
+        <w:t xml:space="preserve"> for extreme low </w:t>
+      </w:r>
+      <w:r>
+        <w:rPr>
+          <w:rFonts w:asciiTheme="majorBidi" w:hAnsiTheme="majorBidi" w:cstheme="majorBidi"/>
+        </w:rPr>
+        <w:t xml:space="preserve">flow and </w:t>
+      </w:r>
+      <w:r>
+        <w:rPr>
+          <w:rFonts w:asciiTheme="majorBidi" w:hAnsiTheme="majorBidi" w:cstheme="majorBidi"/>
+        </w:rPr>
+        <w:t xml:space="preserve">reservoir storage </w:t>
+      </w:r>
+      <w:r>
+        <w:rPr>
+          <w:rFonts w:asciiTheme="majorBidi" w:hAnsiTheme="majorBidi" w:cstheme="majorBidi"/>
+        </w:rPr>
+        <w:t xml:space="preserve">versus delaying decisions </w:t>
+      </w:r>
+      <w:r>
+        <w:rPr>
+          <w:rFonts w:asciiTheme="majorBidi" w:hAnsiTheme="majorBidi" w:cstheme="majorBidi"/>
+        </w:rPr>
+        <w:t>until</w:t>
+      </w:r>
+      <w:r>
+        <w:rPr>
+          <w:rFonts w:asciiTheme="majorBidi" w:hAnsiTheme="majorBidi" w:cstheme="majorBidi"/>
+        </w:rPr>
+        <w:t xml:space="preserve"> the need is imminent or</w:t>
+      </w:r>
+      <w:r>
+        <w:rPr>
+          <w:rFonts w:asciiTheme="majorBidi" w:hAnsiTheme="majorBidi" w:cstheme="majorBidi"/>
+        </w:rPr>
+        <w:t xml:space="preserve"> </w:t>
+      </w:r>
+      <w:r>
+        <w:rPr>
+          <w:rFonts w:asciiTheme="majorBidi" w:hAnsiTheme="majorBidi" w:cstheme="majorBidi"/>
+        </w:rPr>
+        <w:t>users have the chance to ramp up their water conservation programs</w:t>
+      </w:r>
+      <w:r>
+        <w:rPr>
+          <w:rFonts w:asciiTheme="majorBidi" w:hAnsiTheme="majorBidi" w:cstheme="majorBidi"/>
+        </w:rPr>
+        <w:t>.</w:t>
+      </w:r>
+    </w:p>
+    <w:p>
+      <w:pPr>
+        <w:pStyle w:val="ListParagraph"/>
+        <w:numPr>
+          <w:ilvl w:val="0"/>
+          <w:numId w:val="6"/>
+        </w:numPr>
+        <w:spacing w:line="240" w:lineRule="auto"/>
+        <w:rPr>
+          <w:rFonts w:asciiTheme="majorBidi" w:hAnsiTheme="majorBidi" w:cstheme="majorBidi"/>
+        </w:rPr>
+      </w:pPr>
+      <w:r>
+        <w:rPr>
+          <w:rFonts w:asciiTheme="majorBidi" w:hAnsiTheme="majorBidi" w:cstheme="majorBidi"/>
+          <w:b/>
+          <w:bCs/>
+          <w:i/>
+          <w:iCs/>
+        </w:rPr>
+        <w:t xml:space="preserve">Users with low priorities who face the largest risk of water shortages may want </w:t>
+      </w:r>
+      <w:r>
+        <w:rPr>
+          <w:rFonts w:asciiTheme="majorBidi" w:hAnsiTheme="majorBidi" w:cstheme="majorBidi"/>
+          <w:b/>
+          <w:bCs/>
+          <w:i/>
+          <w:iCs/>
+        </w:rPr>
+        <w:t>to plan for extreme conditions now</w:t>
+      </w:r>
+      <w:r>
+        <w:rPr>
+          <w:rFonts w:asciiTheme="majorBidi" w:hAnsiTheme="majorBidi" w:cstheme="majorBidi"/>
+        </w:rPr>
+        <w:t xml:space="preserve"> </w:t>
+      </w:r>
+      <w:r>
+        <w:rPr>
+          <w:rFonts w:asciiTheme="majorBidi" w:hAnsiTheme="majorBidi" w:cstheme="majorBidi"/>
+        </w:rPr>
+        <w:t>so they have more predictable supply during</w:t>
+      </w:r>
+      <w:r>
+        <w:rPr>
+          <w:rFonts w:asciiTheme="majorBidi" w:hAnsiTheme="majorBidi" w:cstheme="majorBidi"/>
+        </w:rPr>
+        <w:t xml:space="preserve"> crisis</w:t>
+      </w:r>
+      <w:r>
+        <w:rPr>
+          <w:rFonts w:asciiTheme="majorBidi" w:hAnsiTheme="majorBidi" w:cstheme="majorBidi"/>
+        </w:rPr>
+        <w:t>.</w:t>
+      </w:r>
+    </w:p>
+    <w:p>
+      <w:pPr>
+        <w:spacing w:line="240" w:lineRule="auto"/>
+        <w:rPr>
+          <w:rFonts w:asciiTheme="majorBidi" w:hAnsiTheme="majorBidi" w:cstheme="majorBidi"/>
+        </w:rPr>
+      </w:pPr>
+      <w:r>
+        <w:rPr>
+          <w:rFonts w:asciiTheme="majorBidi" w:hAnsiTheme="majorBidi" w:cstheme="majorBidi"/>
+        </w:rPr>
+        <w:t>Ultimately, to stabilize and recover reservoir storage during crisis, we need more adaptive strategies that can quickly mobilize large reductions in consumptive use in anticipation of or response to sudden and large decreases in river flow.</w:t>
+      </w:r>
+    </w:p>
+    <w:p>
+      <w:pPr>
+        <w:spacing w:line="240" w:lineRule="auto"/>
+        <w:rPr>
+          <w:rFonts w:asciiTheme="majorBidi" w:hAnsiTheme="majorBidi" w:cstheme="majorBidi"/>
+        </w:rPr>
+      </w:pPr>
+      <w:r>
+        <w:rPr>
+          <w:rFonts w:asciiTheme="majorBidi" w:hAnsiTheme="majorBidi" w:cstheme="majorBidi"/>
+        </w:rPr>
+        <w:t xml:space="preserve">Please email </w:t>
+      </w:r>
+      <w:r>
+        <w:rPr>
+          <w:rFonts w:asciiTheme="majorBidi" w:hAnsiTheme="majorBidi" w:cstheme="majorBidi"/>
+        </w:rPr>
+        <w:t xml:space="preserve">Anabelle Myers </w:t>
+      </w:r>
+      <w:r>
+        <w:rPr>
+          <w:rFonts w:asciiTheme="majorBidi" w:hAnsiTheme="majorBidi" w:cstheme="majorBidi"/>
+        </w:rPr>
+        <w:t>(</w:t>
+      </w:r>
+      <w:hyperlink r:id="rId39" w:history="1">
+        <w:r>
+          <w:rPr>
+            <w:rStyle w:val="Hyperlink"/>
+            <w:rFonts w:asciiTheme="majorBidi" w:hAnsiTheme="majorBidi" w:cstheme="majorBidi"/>
+          </w:rPr>
+          <w:t>A02369941@usu.edu</w:t>
+        </w:r>
+      </w:hyperlink>
+      <w:r>
+        <w:rPr>
+          <w:rFonts w:asciiTheme="majorBidi" w:hAnsiTheme="majorBidi" w:cstheme="majorBidi"/>
+        </w:rPr>
+        <w:t xml:space="preserve">) </w:t>
+      </w:r>
+      <w:r>
+        <w:rPr>
+          <w:rFonts w:asciiTheme="majorBidi" w:hAnsiTheme="majorBidi" w:cstheme="majorBidi"/>
+        </w:rPr>
+        <w:t>and David Rosenberg (</w:t>
+      </w:r>
+      <w:hyperlink r:id="rId40" w:history="1">
+        <w:r>
+          <w:rPr>
+            <w:rStyle w:val="Hyperlink"/>
+            <w:rFonts w:asciiTheme="majorBidi" w:hAnsiTheme="majorBidi" w:cstheme="majorBidi"/>
+          </w:rPr>
+          <w:t>david.rosenberg@usu.edu</w:t>
+        </w:r>
+      </w:hyperlink>
+      <w:r>
+        <w:rPr>
+          <w:rFonts w:asciiTheme="majorBidi" w:hAnsiTheme="majorBidi" w:cstheme="majorBidi"/>
+        </w:rPr>
+        <w:t xml:space="preserve">) if you would like to join an upcoming immersive modeling session </w:t>
+      </w:r>
+      <w:r>
+        <w:rPr>
+          <w:rFonts w:asciiTheme="majorBidi" w:hAnsiTheme="majorBidi" w:cstheme="majorBidi"/>
+        </w:rPr>
+        <w:t xml:space="preserve">where you can explore, punch down, or possibly improve </w:t>
+      </w:r>
+      <w:r>
+        <w:rPr>
+          <w:rFonts w:asciiTheme="majorBidi" w:hAnsiTheme="majorBidi" w:cstheme="majorBidi"/>
+        </w:rPr>
+        <w:t xml:space="preserve">more adaptive </w:t>
+      </w:r>
+      <w:r>
+        <w:rPr>
+          <w:rFonts w:asciiTheme="majorBidi" w:hAnsiTheme="majorBidi" w:cstheme="majorBidi"/>
+        </w:rPr>
+        <w:t xml:space="preserve">strategies </w:t>
+      </w:r>
+      <w:r>
+        <w:rPr>
+          <w:rFonts w:asciiTheme="majorBidi" w:hAnsiTheme="majorBidi" w:cstheme="majorBidi"/>
+        </w:rPr>
+        <w:t>i</w:t>
+      </w:r>
+      <w:r>
+        <w:rPr>
+          <w:rFonts w:asciiTheme="majorBidi" w:hAnsiTheme="majorBidi" w:cstheme="majorBidi"/>
+        </w:rPr>
+        <w:t xml:space="preserve">n a fun, low-stakes, and anonymous space with </w:t>
+      </w:r>
+      <w:r>
+        <w:rPr>
+          <w:rFonts w:asciiTheme="majorBidi" w:hAnsiTheme="majorBidi" w:cstheme="majorBidi"/>
+        </w:rPr>
+        <w:t>only a 2-hour</w:t>
+      </w:r>
+      <w:r>
+        <w:rPr>
+          <w:rFonts w:asciiTheme="majorBidi" w:hAnsiTheme="majorBidi" w:cstheme="majorBidi"/>
+        </w:rPr>
+        <w:t xml:space="preserve"> time commitment.</w:t>
+      </w:r>
+    </w:p>
+    <w:p>
+      <w:pPr>
+        <w:spacing w:line="240" w:lineRule="auto"/>
+        <w:rPr>
+          <w:rFonts w:asciiTheme="majorBidi" w:hAnsiTheme="majorBidi" w:cstheme="majorBidi"/>
+        </w:rPr>
+      </w:pPr>
+      <w:r>
+        <w:rPr>
+          <w:rFonts w:asciiTheme="majorBidi" w:hAnsiTheme="majorBidi" w:cstheme="majorBidi"/>
+          <w:b/>
+          <w:bCs/>
+        </w:rPr>
+        <w:t>Data Availability</w:t>
+      </w:r>
+    </w:p>
+    <w:p>
+      <w:pPr>
+        <w:spacing w:line="240" w:lineRule="auto"/>
+        <w:rPr>
+          <w:rFonts w:asciiTheme="majorBidi" w:hAnsiTheme="majorBidi" w:cstheme="majorBidi"/>
+        </w:rPr>
+      </w:pPr>
+      <w:r>
+        <w:rPr>
+          <w:rFonts w:asciiTheme="majorBidi" w:hAnsiTheme="majorBidi" w:cstheme="majorBidi"/>
+        </w:rPr>
+        <w:t>T</w:t>
+      </w:r>
+      <w:r>
+        <w:rPr>
+          <w:rFonts w:asciiTheme="majorBidi" w:hAnsiTheme="majorBidi" w:cstheme="majorBidi"/>
+        </w:rPr>
+        <w:t xml:space="preserve">he data and code </w:t>
+      </w:r>
+      <w:r>
+        <w:rPr>
+          <w:rFonts w:asciiTheme="majorBidi" w:hAnsiTheme="majorBidi" w:cstheme="majorBidi"/>
+        </w:rPr>
+        <w:t xml:space="preserve">use to generate Figure 1 are available on Github </w:t>
+      </w:r>
+      <w:hyperlink r:id="rId41" w:history="1">
+        <w:r>
+          <w:rPr>
+            <w:rStyle w:val="Hyperlink"/>
+            <w:rFonts w:asciiTheme="majorBidi" w:hAnsiTheme="majorBidi" w:cstheme="majorBidi"/>
+          </w:rPr>
+          <w:t>here</w:t>
+        </w:r>
+      </w:hyperlink>
+      <w:r>
+        <w:rPr>
+          <w:rFonts w:asciiTheme="majorBidi" w:hAnsiTheme="majorBidi" w:cstheme="majorBidi"/>
+        </w:rPr>
         <w:t>. The data</w:t>
       </w:r>
       <w:r>
@@ -4798,25 +4760,7 @@
         <w:rPr>
           <w:rFonts w:asciiTheme="majorBidi" w:hAnsiTheme="majorBidi" w:cstheme="majorBidi"/>
         </w:rPr>
-        <w:t>. Marina Ortiz downloaded the materials</w:t>
-      </w:r>
-      <w:r>
-        <w:rPr>
-          <w:rFonts w:asciiTheme="majorBidi" w:hAnsiTheme="majorBidi" w:cstheme="majorBidi"/>
-        </w:rPr>
-        <w:t xml:space="preserve"> from Myers (2025)</w:t>
-      </w:r>
-      <w:r>
-        <w:rPr>
-          <w:rFonts w:asciiTheme="majorBidi" w:hAnsiTheme="majorBidi" w:cstheme="majorBidi"/>
-        </w:rPr>
-        <w:t>, ran the code, and reproduced the results</w:t>
-      </w:r>
-      <w:r>
-        <w:rPr>
-          <w:rFonts w:asciiTheme="majorBidi" w:hAnsiTheme="majorBidi" w:cstheme="majorBidi"/>
-        </w:rPr>
-        <w:t xml:space="preserve"> in Table 2.</w:t>
+        <w:t>.</w:t>
       </w:r>
     </w:p>
     <w:p>
@@ -4876,7 +4820,7 @@
         </w:rPr>
         <w:t xml:space="preserve">If you want to reach out to the project lead, you can reach him at </w:t>
       </w:r>
-      <w:hyperlink r:id="rId38">
+      <w:hyperlink r:id="rId42">
         <w:r>
           <w:rPr>
             <w:rStyle w:val="Hyperlink"/>
@@ -4899,8 +4843,8 @@
       </w:r>
     </w:p>
     <w:sectPr>
-      <w:footerReference w:type="default" r:id="rId39"/>
-      <w:footerReference w:type="first" r:id="rId40"/>
+      <w:footerReference w:type="default" r:id="rId43"/>
+      <w:footerReference w:type="first" r:id="rId44"/>
       <w:pgSz w:w="12240" w:h="15840"/>
       <w:pgMar w:top="1440" w:right="1440" w:bottom="1440" w:left="1440" w:header="720" w:footer="720" w:gutter="0"/>
       <w:cols w:space="720"/>

</xml_diff>